<commit_message>
Update solutions for CP4.5 and CP4.7
Add clarifications on metrics and submission.
</commit_message>
<xml_diff>
--- a/solutions/problem5/problem-5-solution.docx
+++ b/solutions/problem5/problem-5-solution.docx
@@ -313,11 +313,6 @@
       </w:r>
     </w:p>
     <w:p>
-      <w:pPr>
-        <w:pBdr>
-          <w:bottom w:val="single" w:sz="6" w:space="1" w:color="auto"/>
-        </w:pBdr>
-      </w:pPr>
       <w:r>
         <w:rPr>
           <w:b/>
@@ -337,31 +332,150 @@
         <w:br/>
       </w:r>
       <w:r>
-        <w:t xml:space="preserve">Compute Metric 1 using the ground truth. Submit the metric and your code as described in the main CP4 problem description document, e.g. </w:t>
-      </w:r>
-      <w:r>
-        <w:t>PPAML-Challenge-Problem-4.pdf</w:t>
-      </w:r>
+        <w:t xml:space="preserve">Compute Metric 1 using the ground truth. </w:t>
+      </w:r>
+    </w:p>
+    <w:p>
+      <w:pPr>
+        <w:rPr>
+          <w:b/>
+        </w:rPr>
+      </w:pPr>
       <w:bookmarkStart w:id="0" w:name="_GoBack"/>
       <w:bookmarkEnd w:id="0"/>
       <w:r>
-        <w:t>.</w:t>
-      </w:r>
-      <w:r>
-        <w:br/>
-      </w:r>
-    </w:p>
-    <w:p>
-      <w:pPr>
-        <w:spacing w:after="0" w:line="240" w:lineRule="auto"/>
         <w:rPr>
           <w:b/>
         </w:rPr>
-      </w:pPr>
+        <w:t>Submission</w:t>
+      </w:r>
       <w:r>
         <w:rPr>
           <w:b/>
         </w:rPr>
+        <w:t>:</w:t>
+      </w:r>
+    </w:p>
+    <w:p>
+      <w:r>
+        <w:t>The metric value should be computed for each elapsed time step (by calling the provided code or by implementing yourself). The metric value should be reported for several elapsed time steps. The number of elapsed time steps should be sufficient to establish an “informative profile”.</w:t>
+      </w:r>
+    </w:p>
+    <w:p>
+      <w:pPr>
+        <w:spacing w:after="0" w:line="240" w:lineRule="auto"/>
+      </w:pPr>
+      <w:r>
+        <w:t>For further details regarding submission of the metric and your code, please refer to the main CP4 problem description document, e.g. PPAML-Challenge-Problem-4.pdf.</w:t>
+      </w:r>
+    </w:p>
+    <w:p>
+      <w:pPr>
+        <w:spacing w:after="0" w:line="240" w:lineRule="auto"/>
+      </w:pPr>
+    </w:p>
+    <w:p>
+      <w:pPr>
+        <w:spacing w:after="0" w:line="240" w:lineRule="auto"/>
+      </w:pPr>
+      <w:r>
+        <w:t>Sample output files for this problem have been provided in the “</w:t>
+      </w:r>
+      <w:proofErr w:type="spellStart"/>
+      <w:r>
+        <w:t>sampleoutput</w:t>
+      </w:r>
+      <w:proofErr w:type="spellEnd"/>
+      <w:r>
+        <w:t>” folder:</w:t>
+      </w:r>
+    </w:p>
+    <w:p>
+      <w:pPr>
+        <w:spacing w:after="0" w:line="240" w:lineRule="auto"/>
+      </w:pPr>
+    </w:p>
+    <w:p>
+      <w:pPr>
+        <w:spacing w:after="0" w:line="240" w:lineRule="auto"/>
+        <w:rPr>
+          <w:rFonts w:ascii="Courier New" w:hAnsi="Courier New" w:cs="Courier New"/>
+        </w:rPr>
+      </w:pPr>
+      <w:proofErr w:type="gramStart"/>
+      <w:r>
+        <w:rPr>
+          <w:rFonts w:ascii="Courier New" w:hAnsi="Courier New" w:cs="Courier New"/>
+        </w:rPr>
+        <w:t>problem-</w:t>
+      </w:r>
+      <w:r>
+        <w:rPr>
+          <w:rFonts w:ascii="Courier New" w:hAnsi="Courier New" w:cs="Courier New"/>
+        </w:rPr>
+        <w:t>5</w:t>
+      </w:r>
+      <w:r>
+        <w:rPr>
+          <w:rFonts w:ascii="Courier New" w:hAnsi="Courier New" w:cs="Courier New"/>
+        </w:rPr>
+        <w:t>-query-1-metric-1.csv</w:t>
+      </w:r>
+      <w:proofErr w:type="gramEnd"/>
+    </w:p>
+    <w:p>
+      <w:pPr>
+        <w:spacing w:after="0" w:line="240" w:lineRule="auto"/>
+        <w:rPr>
+          <w:rFonts w:ascii="Courier New" w:hAnsi="Courier New" w:cs="Courier New"/>
+        </w:rPr>
+      </w:pPr>
+      <w:proofErr w:type="gramStart"/>
+      <w:r>
+        <w:rPr>
+          <w:rFonts w:ascii="Courier New" w:hAnsi="Courier New" w:cs="Courier New"/>
+        </w:rPr>
+        <w:t>problem-</w:t>
+      </w:r>
+      <w:r>
+        <w:rPr>
+          <w:rFonts w:ascii="Courier New" w:hAnsi="Courier New" w:cs="Courier New"/>
+        </w:rPr>
+        <w:t>5</w:t>
+      </w:r>
+      <w:r>
+        <w:rPr>
+          <w:rFonts w:ascii="Courier New" w:hAnsi="Courier New" w:cs="Courier New"/>
+        </w:rPr>
+        <w:t>-query-2-metric-2.csv</w:t>
+      </w:r>
+      <w:proofErr w:type="gramEnd"/>
+    </w:p>
+    <w:p>
+      <w:pPr>
+        <w:rPr>
+          <w:b/>
+        </w:rPr>
+      </w:pPr>
+      <w:r>
+        <w:rPr>
+          <w:b/>
+        </w:rPr>
+        <w:br w:type="page"/>
+      </w:r>
+    </w:p>
+    <w:p>
+      <w:pPr>
+        <w:spacing w:after="0" w:line="240" w:lineRule="auto"/>
+        <w:rPr>
+          <w:b/>
+        </w:rPr>
+      </w:pPr>
+      <w:r>
+        <w:rPr>
+          <w:b/>
+        </w:rPr>
+        <w:lastRenderedPageBreak/>
         <w:t>Ground Truth Details</w:t>
       </w:r>
     </w:p>

</xml_diff>